<commit_message>
more exploratory analysis + manuscript update
</commit_message>
<xml_diff>
--- a/products/manuscript/Manuscript.docx
+++ b/products/manuscript/Manuscript.docx
@@ -109,25 +109,7 @@
         <w:t xml:space="preserve"> </w:t>
       </w:r>
       <w:r>
-        <w:t xml:space="preserve">nine</w:t>
-      </w:r>
-      <w:r>
-        <w:t xml:space="preserve"> </w:t>
-      </w:r>
-      <w:r>
-        <w:t xml:space="preserve">low-and</w:t>
-      </w:r>
-      <w:r>
-        <w:t xml:space="preserve"> </w:t>
-      </w:r>
-      <w:r>
-        <w:t xml:space="preserve">middle-income</w:t>
-      </w:r>
-      <w:r>
-        <w:t xml:space="preserve"> </w:t>
-      </w:r>
-      <w:r>
-        <w:t xml:space="preserve">countries:</w:t>
+        <w:t xml:space="preserve">Bangladesh:</w:t>
       </w:r>
       <w:r>
         <w:t xml:space="preserve"> </w:t>
@@ -500,7 +482,7 @@
           <w:iCs/>
           <w:i/>
         </w:rPr>
-        <w:t xml:space="preserve">Enabling/disabling factors</w:t>
+        <w:t xml:space="preserve">Enabling/d</w:t>
       </w:r>
       <w:r>
         <w:t xml:space="preserve"> </w:t>
@@ -518,13 +500,13 @@
           <w:iCs/>
           <w:i/>
         </w:rPr>
-        <w:t xml:space="preserve">Disabling factors</w:t>
-      </w:r>
-      <w:r>
-        <w:t xml:space="preserve"> </w:t>
-      </w:r>
-      <w:r>
-        <w:t xml:space="preserve">include the assessment of psychological distress with the Patient Health Questionnaire (PHQ-4) for Depression and Anxiety symptoms [Kroenke/ Löwe]. The severity of psychological distress is categorized as normal (0-2), mild (3-5). moderate (6-8) and severe (9-12) based on the PHQ-4 scores.</w:t>
+        <w:t xml:space="preserve">Need for care factors</w:t>
+      </w:r>
+      <w:r>
+        <w:t xml:space="preserve"> </w:t>
+      </w:r>
+      <w:r>
+        <w:t xml:space="preserve">include two questions on 1) the level of fear/worry of being infected with COVID-19 (ranging from 1=not at all worried to 5=extremely worried), and 2) having been quarantined (either at home or elsewhere) at any point in time during the COVID-19 epidemic.</w:t>
       </w:r>
     </w:p>
     <w:p>
@@ -536,36 +518,49 @@
           <w:iCs/>
           <w:i/>
         </w:rPr>
-        <w:t xml:space="preserve">Need for care factors</w:t>
-      </w:r>
-      <w:r>
-        <w:t xml:space="preserve"> </w:t>
-      </w:r>
-      <w:r>
-        <w:t xml:space="preserve">include two questions on 1) the level of fear/worry of being infected with COVID-19 (ranging from 1=not at all worried to 5=extremely worried), and 2) having been quarantined (either at home or elsewhere) at any point in time during the COVID-19 epidemic.</w:t>
+        <w:t xml:space="preserve">Data analysis</w:t>
       </w:r>
     </w:p>
     <w:p>
       <w:pPr>
         <w:pStyle w:val="BodyText"/>
+      </w:pPr>
+      <w:r>
+        <w:t xml:space="preserve">Descriptive statistics will be used to describe the study population. Logistic regression will be used to assess associations between predisposing factors, enabling and disabling factors, need of care factors and COVID-19 testing status, COVID-19 positive versus negative status and COVID-19 positive versus negative and not tested status. Variables significant at &lt;0.05 in univariate analyses were subsequently included in the multivariable logistic regression models. Statistical analyses will conducted using R.</w:t>
+      </w:r>
+    </w:p>
+    <w:bookmarkStart w:id="25" w:name="data-aquisition"/>
+    <w:p>
+      <w:pPr>
+        <w:pStyle w:val="Heading2"/>
+      </w:pPr>
+      <w:r>
+        <w:rPr>
+          <w:rStyle w:val="SectionNumber"/>
+        </w:rPr>
+        <w:t xml:space="preserve">3.1</w:t>
+      </w:r>
+      <w:r>
+        <w:tab/>
+      </w:r>
+      <w:r>
+        <w:t xml:space="preserve">Data aquisition</w:t>
+      </w:r>
+    </w:p>
+    <w:p>
+      <w:pPr>
+        <w:pStyle w:val="FirstParagraph"/>
       </w:pPr>
       <w:r>
         <w:rPr>
           <w:iCs/>
           <w:i/>
         </w:rPr>
-        <w:t xml:space="preserve">Data analysis</w:t>
-      </w:r>
-    </w:p>
-    <w:p>
-      <w:pPr>
-        <w:pStyle w:val="BodyText"/>
-      </w:pPr>
-      <w:r>
-        <w:t xml:space="preserve">Descriptive statistics will be used to describe the study population. Logistic regression will be used to assess associations between predisposing factors, enabling and disabling factors, need of care factors and COVID-19 testing status, COVID-19 positive versus negative status and COVID-19 positive versus negative and not tested status. Variables significant at &lt;0.05 in univariate analyses were subsequently included in the multivariable logistic regression models. Statistical analyses will conducted using R.</w:t>
-      </w:r>
-    </w:p>
-    <w:bookmarkStart w:id="25" w:name="data-aquisition"/>
+        <w:t xml:space="preserve">As applicable, explain where and how you got the data. If you directly import the data from an online source, you can combine this section with the next.</w:t>
+      </w:r>
+    </w:p>
+    <w:bookmarkEnd w:id="25"/>
+    <w:bookmarkStart w:id="26" w:name="data-import-and-cleaning_-html_document"/>
     <w:p>
       <w:pPr>
         <w:pStyle w:val="Heading2"/>
@@ -574,13 +569,60 @@
         <w:rPr>
           <w:rStyle w:val="SectionNumber"/>
         </w:rPr>
-        <w:t xml:space="preserve">3.1</w:t>
+        <w:t xml:space="preserve">3.2</w:t>
       </w:r>
       <w:r>
         <w:tab/>
       </w:r>
       <w:r>
-        <w:t xml:space="preserve">Data aquisition</w:t>
+        <w:t xml:space="preserve">## Data import and cleaning_ html_document</w:t>
+      </w:r>
+    </w:p>
+    <w:p>
+      <w:pPr>
+        <w:pStyle w:val="SourceCode"/>
+      </w:pPr>
+      <w:r>
+        <w:rPr>
+          <w:rStyle w:val="FunctionTok"/>
+        </w:rPr>
+        <w:t xml:space="preserve">library</w:t>
+      </w:r>
+      <w:r>
+        <w:rPr>
+          <w:rStyle w:val="NormalTok"/>
+        </w:rPr>
+        <w:t xml:space="preserve">(here)</w:t>
+      </w:r>
+    </w:p>
+    <w:p>
+      <w:pPr>
+        <w:pStyle w:val="SourceCode"/>
+      </w:pPr>
+      <w:r>
+        <w:rPr>
+          <w:rStyle w:val="VerbatimChar"/>
+        </w:rPr>
+        <w:t xml:space="preserve">## here() starts at /Users/ehsansuez/Study /MADA_2021/EhsanSuez-MADA-project</w:t>
+      </w:r>
+    </w:p>
+    <w:bookmarkEnd w:id="26"/>
+    <w:bookmarkStart w:id="27" w:name="exploratory-analysis"/>
+    <w:p>
+      <w:pPr>
+        <w:pStyle w:val="Heading2"/>
+      </w:pPr>
+      <w:r>
+        <w:rPr>
+          <w:rStyle w:val="SectionNumber"/>
+        </w:rPr>
+        <w:t xml:space="preserve">3.3</w:t>
+      </w:r>
+      <w:r>
+        <w:tab/>
+      </w:r>
+      <w:r>
+        <w:t xml:space="preserve">Exploratory analysis</w:t>
       </w:r>
     </w:p>
     <w:p>
@@ -592,125 +634,1738 @@
           <w:iCs/>
           <w:i/>
         </w:rPr>
-        <w:t xml:space="preserve">As applicable, explain where and how you got the data. If you directly import the data from an online source, you can combine this section with the next.</w:t>
-      </w:r>
-    </w:p>
-    <w:bookmarkEnd w:id="25"/>
-    <w:bookmarkStart w:id="26" w:name="Xb891b10bff351594500c503047694223e0d9363"/>
-    <w:p>
-      <w:pPr>
-        <w:pStyle w:val="Heading2"/>
-      </w:pPr>
-      <w:r>
-        <w:rPr>
-          <w:rStyle w:val="SectionNumber"/>
-        </w:rPr>
-        <w:t xml:space="preserve">3.2</w:t>
-      </w:r>
-      <w:r>
-        <w:tab/>
-      </w:r>
-      <w:r>
-        <w:t xml:space="preserve">## Data import and cleaning_ [Here I mostly covered descriptive analysis]</w:t>
-      </w:r>
-    </w:p>
-    <w:p>
-      <w:pPr>
-        <w:pStyle w:val="FirstParagraph"/>
-      </w:pPr>
-      <w:r>
-        <w:t xml:space="preserve">title:</w:t>
-      </w:r>
-      <w:r>
-        <w:t xml:space="preserve"> </w:t>
-      </w:r>
-      <w:r>
-        <w:t xml:space="preserve">“</w:t>
-      </w:r>
-      <w:r>
-        <w:t xml:space="preserve">try</w:t>
-      </w:r>
-      <w:r>
-        <w:t xml:space="preserve">”</w:t>
-      </w:r>
-      <w:r>
-        <w:t xml:space="preserve"> </w:t>
-      </w:r>
-      <w:r>
-        <w:t xml:space="preserve">author:</w:t>
-      </w:r>
-      <w:r>
-        <w:t xml:space="preserve"> </w:t>
-      </w:r>
-      <w:r>
-        <w:t xml:space="preserve">“</w:t>
-      </w:r>
-      <w:r>
-        <w:t xml:space="preserve">Ehsan</w:t>
-      </w:r>
-      <w:r>
-        <w:t xml:space="preserve">”</w:t>
-      </w:r>
-      <w:r>
-        <w:t xml:space="preserve"> </w:t>
-      </w:r>
-      <w:r>
-        <w:t xml:space="preserve">date:</w:t>
-      </w:r>
-      <w:r>
-        <w:t xml:space="preserve"> </w:t>
-      </w:r>
-      <w:r>
-        <w:t xml:space="preserve">“</w:t>
-      </w:r>
-      <w:r>
-        <w:t xml:space="preserve">10/6/2021</w:t>
-      </w:r>
-      <w:r>
-        <w:t xml:space="preserve">”</w:t>
-      </w:r>
-      <w:r>
-        <w:t xml:space="preserve"> </w:t>
-      </w:r>
-      <w:r>
-        <w:t xml:space="preserve">output: html_document</w:t>
-      </w:r>
-      <w:r>
-        <w:t xml:space="preserve"> </w:t>
-      </w:r>
-      <w:r>
-        <w:t xml:space="preserve">—</w:t>
-      </w:r>
-    </w:p>
-    <w:bookmarkEnd w:id="26"/>
-    <w:bookmarkStart w:id="27" w:name="exploratory-analysis"/>
-    <w:p>
-      <w:pPr>
-        <w:pStyle w:val="Heading2"/>
-      </w:pPr>
-      <w:r>
-        <w:rPr>
-          <w:rStyle w:val="SectionNumber"/>
-        </w:rPr>
-        <w:t xml:space="preserve">3.3</w:t>
-      </w:r>
-      <w:r>
-        <w:tab/>
-      </w:r>
-      <w:r>
-        <w:t xml:space="preserve">Exploratory analysis</w:t>
-      </w:r>
-    </w:p>
-    <w:p>
-      <w:pPr>
-        <w:pStyle w:val="FirstParagraph"/>
+        <w:t xml:space="preserve">Use a combination of text/tables/figures to explore and describe your data. You should produce plots or tables or other summary quantities for the most interesting/important quantities in your data. Depending on the total number of variables in your dataset, explore all or some of the others. FIgures produced here might be histograms or density plots, correlation plots, etc. Tables might summarize your data.</w:t>
+      </w:r>
+    </w:p>
+    <w:p>
+      <w:pPr>
+        <w:pStyle w:val="TableCaption"/>
+      </w:pPr>
+      <w:r>
+        <w:t xml:space="preserve">Table 3.1: Age Percentage of Participants.</w:t>
+      </w:r>
+    </w:p>
+    <w:tbl>
+      <w:tblPr>
+        <w:tblStyle w:val="Table"/>
+        <w:tblW w:type="pct" w:w="0.0"/>
+        <w:tblLook w:firstRow="1" w:lastRow="0" w:firstColumn="0" w:lastColumn="0" w:noHBand="0" w:noVBand="0" w:val="0020"/>
+        <w:tblCaption w:val="Table 3.1: Age Percentage of Participants."/>
+      </w:tblPr>
+      <w:tblGrid/>
+      <w:tr>
+        <w:tc>
+          <w:p>
+            <w:pPr>
+              <w:pStyle w:val="Compact"/>
+              <w:jc w:val="right"/>
+            </w:pPr>
+            <w:r>
+              <w:t xml:space="preserve">Age</w:t>
+            </w:r>
+          </w:p>
+        </w:tc>
+        <w:tc>
+          <w:p>
+            <w:pPr>
+              <w:pStyle w:val="Compact"/>
+              <w:jc w:val="right"/>
+            </w:pPr>
+            <w:r>
+              <w:t xml:space="preserve">percent</w:t>
+            </w:r>
+          </w:p>
+        </w:tc>
+      </w:tr>
+      <w:tr>
+        <w:tc>
+          <w:p>
+            <w:pPr>
+              <w:pStyle w:val="Compact"/>
+              <w:jc w:val="right"/>
+            </w:pPr>
+            <w:r>
+              <w:t xml:space="preserve">18</w:t>
+            </w:r>
+          </w:p>
+        </w:tc>
+        <w:tc>
+          <w:p>
+            <w:pPr>
+              <w:pStyle w:val="Compact"/>
+              <w:jc w:val="right"/>
+            </w:pPr>
+            <w:r>
+              <w:t xml:space="preserve">1.416431</w:t>
+            </w:r>
+          </w:p>
+        </w:tc>
+      </w:tr>
+      <w:tr>
+        <w:tc>
+          <w:p>
+            <w:pPr>
+              <w:pStyle w:val="Compact"/>
+              <w:jc w:val="right"/>
+            </w:pPr>
+            <w:r>
+              <w:t xml:space="preserve">19</w:t>
+            </w:r>
+          </w:p>
+        </w:tc>
+        <w:tc>
+          <w:p>
+            <w:pPr>
+              <w:pStyle w:val="Compact"/>
+              <w:jc w:val="right"/>
+            </w:pPr>
+            <w:r>
+              <w:t xml:space="preserve">2.124646</w:t>
+            </w:r>
+          </w:p>
+        </w:tc>
+      </w:tr>
+      <w:tr>
+        <w:tc>
+          <w:p>
+            <w:pPr>
+              <w:pStyle w:val="Compact"/>
+              <w:jc w:val="right"/>
+            </w:pPr>
+            <w:r>
+              <w:t xml:space="preserve">20</w:t>
+            </w:r>
+          </w:p>
+        </w:tc>
+        <w:tc>
+          <w:p>
+            <w:pPr>
+              <w:pStyle w:val="Compact"/>
+              <w:jc w:val="right"/>
+            </w:pPr>
+            <w:r>
+              <w:t xml:space="preserve">4.957507</w:t>
+            </w:r>
+          </w:p>
+        </w:tc>
+      </w:tr>
+      <w:tr>
+        <w:tc>
+          <w:p>
+            <w:pPr>
+              <w:pStyle w:val="Compact"/>
+              <w:jc w:val="right"/>
+            </w:pPr>
+            <w:r>
+              <w:t xml:space="preserve">21</w:t>
+            </w:r>
+          </w:p>
+        </w:tc>
+        <w:tc>
+          <w:p>
+            <w:pPr>
+              <w:pStyle w:val="Compact"/>
+              <w:jc w:val="right"/>
+            </w:pPr>
+            <w:r>
+              <w:t xml:space="preserve">4.390935</w:t>
+            </w:r>
+          </w:p>
+        </w:tc>
+      </w:tr>
+      <w:tr>
+        <w:tc>
+          <w:p>
+            <w:pPr>
+              <w:pStyle w:val="Compact"/>
+              <w:jc w:val="right"/>
+            </w:pPr>
+            <w:r>
+              <w:t xml:space="preserve">22</w:t>
+            </w:r>
+          </w:p>
+        </w:tc>
+        <w:tc>
+          <w:p>
+            <w:pPr>
+              <w:pStyle w:val="Compact"/>
+              <w:jc w:val="right"/>
+            </w:pPr>
+            <w:r>
+              <w:t xml:space="preserve">4.249292</w:t>
+            </w:r>
+          </w:p>
+        </w:tc>
+      </w:tr>
+      <w:tr>
+        <w:tc>
+          <w:p>
+            <w:pPr>
+              <w:pStyle w:val="Compact"/>
+              <w:jc w:val="right"/>
+            </w:pPr>
+            <w:r>
+              <w:t xml:space="preserve">23</w:t>
+            </w:r>
+          </w:p>
+        </w:tc>
+        <w:tc>
+          <w:p>
+            <w:pPr>
+              <w:pStyle w:val="Compact"/>
+              <w:jc w:val="right"/>
+            </w:pPr>
+            <w:r>
+              <w:t xml:space="preserve">5.949008</w:t>
+            </w:r>
+          </w:p>
+        </w:tc>
+      </w:tr>
+      <w:tr>
+        <w:tc>
+          <w:p>
+            <w:pPr>
+              <w:pStyle w:val="Compact"/>
+              <w:jc w:val="right"/>
+            </w:pPr>
+            <w:r>
+              <w:t xml:space="preserve">24</w:t>
+            </w:r>
+          </w:p>
+        </w:tc>
+        <w:tc>
+          <w:p>
+            <w:pPr>
+              <w:pStyle w:val="Compact"/>
+              <w:jc w:val="right"/>
+            </w:pPr>
+            <w:r>
+              <w:t xml:space="preserve">5.949008</w:t>
+            </w:r>
+          </w:p>
+        </w:tc>
+      </w:tr>
+      <w:tr>
+        <w:tc>
+          <w:p>
+            <w:pPr>
+              <w:pStyle w:val="Compact"/>
+              <w:jc w:val="right"/>
+            </w:pPr>
+            <w:r>
+              <w:t xml:space="preserve">25</w:t>
+            </w:r>
+          </w:p>
+        </w:tc>
+        <w:tc>
+          <w:p>
+            <w:pPr>
+              <w:pStyle w:val="Compact"/>
+              <w:jc w:val="right"/>
+            </w:pPr>
+            <w:r>
+              <w:t xml:space="preserve">9.773371</w:t>
+            </w:r>
+          </w:p>
+        </w:tc>
+      </w:tr>
+      <w:tr>
+        <w:tc>
+          <w:p>
+            <w:pPr>
+              <w:pStyle w:val="Compact"/>
+              <w:jc w:val="right"/>
+            </w:pPr>
+            <w:r>
+              <w:t xml:space="preserve">26</w:t>
+            </w:r>
+          </w:p>
+        </w:tc>
+        <w:tc>
+          <w:p>
+            <w:pPr>
+              <w:pStyle w:val="Compact"/>
+              <w:jc w:val="right"/>
+            </w:pPr>
+            <w:r>
+              <w:t xml:space="preserve">8.073654</w:t>
+            </w:r>
+          </w:p>
+        </w:tc>
+      </w:tr>
+      <w:tr>
+        <w:tc>
+          <w:p>
+            <w:pPr>
+              <w:pStyle w:val="Compact"/>
+              <w:jc w:val="right"/>
+            </w:pPr>
+            <w:r>
+              <w:t xml:space="preserve">27</w:t>
+            </w:r>
+          </w:p>
+        </w:tc>
+        <w:tc>
+          <w:p>
+            <w:pPr>
+              <w:pStyle w:val="Compact"/>
+              <w:jc w:val="right"/>
+            </w:pPr>
+            <w:r>
+              <w:t xml:space="preserve">4.532578</w:t>
+            </w:r>
+          </w:p>
+        </w:tc>
+      </w:tr>
+      <w:tr>
+        <w:tc>
+          <w:p>
+            <w:pPr>
+              <w:pStyle w:val="Compact"/>
+              <w:jc w:val="right"/>
+            </w:pPr>
+            <w:r>
+              <w:t xml:space="preserve">28</w:t>
+            </w:r>
+          </w:p>
+        </w:tc>
+        <w:tc>
+          <w:p>
+            <w:pPr>
+              <w:pStyle w:val="Compact"/>
+              <w:jc w:val="right"/>
+            </w:pPr>
+            <w:r>
+              <w:t xml:space="preserve">3.682720</w:t>
+            </w:r>
+          </w:p>
+        </w:tc>
+      </w:tr>
+      <w:tr>
+        <w:tc>
+          <w:p>
+            <w:pPr>
+              <w:pStyle w:val="Compact"/>
+              <w:jc w:val="right"/>
+            </w:pPr>
+            <w:r>
+              <w:t xml:space="preserve">29</w:t>
+            </w:r>
+          </w:p>
+        </w:tc>
+        <w:tc>
+          <w:p>
+            <w:pPr>
+              <w:pStyle w:val="Compact"/>
+              <w:jc w:val="right"/>
+            </w:pPr>
+            <w:r>
+              <w:t xml:space="preserve">4.249292</w:t>
+            </w:r>
+          </w:p>
+        </w:tc>
+      </w:tr>
+      <w:tr>
+        <w:tc>
+          <w:p>
+            <w:pPr>
+              <w:pStyle w:val="Compact"/>
+              <w:jc w:val="right"/>
+            </w:pPr>
+            <w:r>
+              <w:t xml:space="preserve">30</w:t>
+            </w:r>
+          </w:p>
+        </w:tc>
+        <w:tc>
+          <w:p>
+            <w:pPr>
+              <w:pStyle w:val="Compact"/>
+              <w:jc w:val="right"/>
+            </w:pPr>
+            <w:r>
+              <w:t xml:space="preserve">3.116147</w:t>
+            </w:r>
+          </w:p>
+        </w:tc>
+      </w:tr>
+      <w:tr>
+        <w:tc>
+          <w:p>
+            <w:pPr>
+              <w:pStyle w:val="Compact"/>
+              <w:jc w:val="right"/>
+            </w:pPr>
+            <w:r>
+              <w:t xml:space="preserve">31</w:t>
+            </w:r>
+          </w:p>
+        </w:tc>
+        <w:tc>
+          <w:p>
+            <w:pPr>
+              <w:pStyle w:val="Compact"/>
+              <w:jc w:val="right"/>
+            </w:pPr>
+            <w:r>
+              <w:t xml:space="preserve">2.124646</w:t>
+            </w:r>
+          </w:p>
+        </w:tc>
+      </w:tr>
+      <w:tr>
+        <w:tc>
+          <w:p>
+            <w:pPr>
+              <w:pStyle w:val="Compact"/>
+              <w:jc w:val="right"/>
+            </w:pPr>
+            <w:r>
+              <w:t xml:space="preserve">32</w:t>
+            </w:r>
+          </w:p>
+        </w:tc>
+        <w:tc>
+          <w:p>
+            <w:pPr>
+              <w:pStyle w:val="Compact"/>
+              <w:jc w:val="right"/>
+            </w:pPr>
+            <w:r>
+              <w:t xml:space="preserve">5.665722</w:t>
+            </w:r>
+          </w:p>
+        </w:tc>
+      </w:tr>
+      <w:tr>
+        <w:tc>
+          <w:p>
+            <w:pPr>
+              <w:pStyle w:val="Compact"/>
+              <w:jc w:val="right"/>
+            </w:pPr>
+            <w:r>
+              <w:t xml:space="preserve">33</w:t>
+            </w:r>
+          </w:p>
+        </w:tc>
+        <w:tc>
+          <w:p>
+            <w:pPr>
+              <w:pStyle w:val="Compact"/>
+              <w:jc w:val="right"/>
+            </w:pPr>
+            <w:r>
+              <w:t xml:space="preserve">3.682720</w:t>
+            </w:r>
+          </w:p>
+        </w:tc>
+      </w:tr>
+      <w:tr>
+        <w:tc>
+          <w:p>
+            <w:pPr>
+              <w:pStyle w:val="Compact"/>
+              <w:jc w:val="right"/>
+            </w:pPr>
+            <w:r>
+              <w:t xml:space="preserve">34</w:t>
+            </w:r>
+          </w:p>
+        </w:tc>
+        <w:tc>
+          <w:p>
+            <w:pPr>
+              <w:pStyle w:val="Compact"/>
+              <w:jc w:val="right"/>
+            </w:pPr>
+            <w:r>
+              <w:t xml:space="preserve">2.549575</w:t>
+            </w:r>
+          </w:p>
+        </w:tc>
+      </w:tr>
+      <w:tr>
+        <w:tc>
+          <w:p>
+            <w:pPr>
+              <w:pStyle w:val="Compact"/>
+              <w:jc w:val="right"/>
+            </w:pPr>
+            <w:r>
+              <w:t xml:space="preserve">35</w:t>
+            </w:r>
+          </w:p>
+        </w:tc>
+        <w:tc>
+          <w:p>
+            <w:pPr>
+              <w:pStyle w:val="Compact"/>
+              <w:jc w:val="right"/>
+            </w:pPr>
+            <w:r>
+              <w:t xml:space="preserve">2.407932</w:t>
+            </w:r>
+          </w:p>
+        </w:tc>
+      </w:tr>
+    </w:tbl>
+    <w:p>
+      <w:pPr>
+        <w:pStyle w:val="BodyText"/>
+      </w:pPr>
+      <w:r>
+        <w:t xml:space="preserve">78.9% of total participants are less than or equal to 35 years old.</w:t>
+      </w:r>
+    </w:p>
+    <w:p>
+      <w:pPr>
+        <w:pStyle w:val="TableCaption"/>
+      </w:pPr>
+      <w:r>
+        <w:t xml:space="preserve">Table 3.2: Sex Percentage of Participants.</w:t>
+      </w:r>
+    </w:p>
+    <w:tbl>
+      <w:tblPr>
+        <w:tblStyle w:val="Table"/>
+        <w:tblW w:type="pct" w:w="0.0"/>
+        <w:tblLook w:firstRow="1" w:lastRow="0" w:firstColumn="0" w:lastColumn="0" w:noHBand="0" w:noVBand="0" w:val="0020"/>
+        <w:tblCaption w:val="Table 3.2: Sex Percentage of Participants."/>
+      </w:tblPr>
+      <w:tblGrid/>
+      <w:tr>
+        <w:tc>
+          <w:p>
+            <w:pPr>
+              <w:pStyle w:val="Compact"/>
+              <w:jc w:val="left"/>
+            </w:pPr>
+            <w:r>
+              <w:t xml:space="preserve">Sex</w:t>
+            </w:r>
+          </w:p>
+        </w:tc>
+        <w:tc>
+          <w:p>
+            <w:pPr>
+              <w:pStyle w:val="Compact"/>
+              <w:jc w:val="right"/>
+            </w:pPr>
+            <w:r>
+              <w:t xml:space="preserve">percent</w:t>
+            </w:r>
+          </w:p>
+        </w:tc>
+      </w:tr>
+      <w:tr>
+        <w:tc>
+          <w:p>
+            <w:pPr>
+              <w:pStyle w:val="Compact"/>
+              <w:jc w:val="left"/>
+            </w:pPr>
+            <w:r>
+              <w:t xml:space="preserve">Female</w:t>
+            </w:r>
+          </w:p>
+        </w:tc>
+        <w:tc>
+          <w:p>
+            <w:pPr>
+              <w:pStyle w:val="Compact"/>
+              <w:jc w:val="right"/>
+            </w:pPr>
+            <w:r>
+              <w:t xml:space="preserve">45.18414</w:t>
+            </w:r>
+          </w:p>
+        </w:tc>
+      </w:tr>
+      <w:tr>
+        <w:tc>
+          <w:p>
+            <w:pPr>
+              <w:pStyle w:val="Compact"/>
+              <w:jc w:val="left"/>
+            </w:pPr>
+            <w:r>
+              <w:t xml:space="preserve">Male</w:t>
+            </w:r>
+          </w:p>
+        </w:tc>
+        <w:tc>
+          <w:p>
+            <w:pPr>
+              <w:pStyle w:val="Compact"/>
+              <w:jc w:val="right"/>
+            </w:pPr>
+            <w:r>
+              <w:t xml:space="preserve">54.81586</w:t>
+            </w:r>
+          </w:p>
+        </w:tc>
+      </w:tr>
+    </w:tbl>
+    <w:p/>
+    <w:p>
+      <w:pPr>
+        <w:pStyle w:val="TableCaption"/>
+      </w:pPr>
+      <w:r>
+        <w:t xml:space="preserve">Table 3.3: Education Background Percentage of Participants.</w:t>
+      </w:r>
+    </w:p>
+    <w:tbl>
+      <w:tblPr>
+        <w:tblStyle w:val="Table"/>
+        <w:tblW w:type="pct" w:w="0.0"/>
+        <w:tblLook w:firstRow="1" w:lastRow="0" w:firstColumn="0" w:lastColumn="0" w:noHBand="0" w:noVBand="0" w:val="0020"/>
+        <w:tblCaption w:val="Table 3.3: Education Background Percentage of Participants."/>
+      </w:tblPr>
+      <w:tblGrid/>
+      <w:tr>
+        <w:tc>
+          <w:p>
+            <w:pPr>
+              <w:pStyle w:val="Compact"/>
+              <w:jc w:val="left"/>
+            </w:pPr>
+            <w:r>
+              <w:t xml:space="preserve">education</w:t>
+            </w:r>
+          </w:p>
+        </w:tc>
+        <w:tc>
+          <w:p>
+            <w:pPr>
+              <w:pStyle w:val="Compact"/>
+              <w:jc w:val="right"/>
+            </w:pPr>
+            <w:r>
+              <w:t xml:space="preserve">percent</w:t>
+            </w:r>
+          </w:p>
+        </w:tc>
+      </w:tr>
+      <w:tr>
+        <w:tc>
+          <w:p>
+            <w:pPr>
+              <w:pStyle w:val="Compact"/>
+              <w:jc w:val="left"/>
+            </w:pPr>
+            <w:r>
+              <w:t xml:space="preserve">Primary</w:t>
+            </w:r>
+          </w:p>
+        </w:tc>
+        <w:tc>
+          <w:p>
+            <w:pPr>
+              <w:pStyle w:val="Compact"/>
+              <w:jc w:val="right"/>
+            </w:pPr>
+            <w:r>
+              <w:t xml:space="preserve">0.8498584</w:t>
+            </w:r>
+          </w:p>
+        </w:tc>
+      </w:tr>
+      <w:tr>
+        <w:tc>
+          <w:p>
+            <w:pPr>
+              <w:pStyle w:val="Compact"/>
+              <w:jc w:val="left"/>
+            </w:pPr>
+            <w:r>
+              <w:t xml:space="preserve">Secondary</w:t>
+            </w:r>
+          </w:p>
+        </w:tc>
+        <w:tc>
+          <w:p>
+            <w:pPr>
+              <w:pStyle w:val="Compact"/>
+              <w:jc w:val="right"/>
+            </w:pPr>
+            <w:r>
+              <w:t xml:space="preserve">21.1048159</w:t>
+            </w:r>
+          </w:p>
+        </w:tc>
+      </w:tr>
+      <w:tr>
+        <w:tc>
+          <w:p>
+            <w:pPr>
+              <w:pStyle w:val="Compact"/>
+              <w:jc w:val="left"/>
+            </w:pPr>
+            <w:r>
+              <w:t xml:space="preserve">University Postgraduate degree holder</w:t>
+            </w:r>
+          </w:p>
+        </w:tc>
+        <w:tc>
+          <w:p>
+            <w:pPr>
+              <w:pStyle w:val="Compact"/>
+              <w:jc w:val="right"/>
+            </w:pPr>
+            <w:r>
+              <w:t xml:space="preserve">23.7960340</w:t>
+            </w:r>
+          </w:p>
+        </w:tc>
+      </w:tr>
+      <w:tr>
+        <w:tc>
+          <w:p>
+            <w:pPr>
+              <w:pStyle w:val="Compact"/>
+              <w:jc w:val="left"/>
+            </w:pPr>
+            <w:r>
+              <w:t xml:space="preserve">University Undergraduate degree holder</w:t>
+            </w:r>
+          </w:p>
+        </w:tc>
+        <w:tc>
+          <w:p>
+            <w:pPr>
+              <w:pStyle w:val="Compact"/>
+              <w:jc w:val="right"/>
+            </w:pPr>
+            <w:r>
+              <w:t xml:space="preserve">54.2492918</w:t>
+            </w:r>
+          </w:p>
+        </w:tc>
+      </w:tr>
+    </w:tbl>
+    <w:p/>
+    <w:p>
+      <w:pPr>
+        <w:pStyle w:val="TableCaption"/>
+      </w:pPr>
+      <w:r>
+        <w:t xml:space="preserve">Table 3.4: Income Percentage of Participants.</w:t>
+      </w:r>
+    </w:p>
+    <w:tbl>
+      <w:tblPr>
+        <w:tblStyle w:val="Table"/>
+        <w:tblW w:type="pct" w:w="0.0"/>
+        <w:tblLook w:firstRow="1" w:lastRow="0" w:firstColumn="0" w:lastColumn="0" w:noHBand="0" w:noVBand="0" w:val="0020"/>
+        <w:tblCaption w:val="Table 3.4: Income Percentage of Participants."/>
+      </w:tblPr>
+      <w:tblGrid/>
+      <w:tr>
+        <w:tc>
+          <w:p>
+            <w:pPr>
+              <w:pStyle w:val="Compact"/>
+              <w:jc w:val="left"/>
+            </w:pPr>
+            <w:r>
+              <w:t xml:space="preserve">economic_status</w:t>
+            </w:r>
+          </w:p>
+        </w:tc>
+        <w:tc>
+          <w:p>
+            <w:pPr>
+              <w:pStyle w:val="Compact"/>
+              <w:jc w:val="right"/>
+            </w:pPr>
+            <w:r>
+              <w:t xml:space="preserve">percent</w:t>
+            </w:r>
+          </w:p>
+        </w:tc>
+      </w:tr>
+      <w:tr>
+        <w:tc>
+          <w:p>
+            <w:pPr>
+              <w:pStyle w:val="Compact"/>
+              <w:jc w:val="left"/>
+            </w:pPr>
+            <w:r>
+              <w:t xml:space="preserve">High income category</w:t>
+            </w:r>
+          </w:p>
+        </w:tc>
+        <w:tc>
+          <w:p>
+            <w:pPr>
+              <w:pStyle w:val="Compact"/>
+              <w:jc w:val="right"/>
+            </w:pPr>
+            <w:r>
+              <w:t xml:space="preserve">6.373938</w:t>
+            </w:r>
+          </w:p>
+        </w:tc>
+      </w:tr>
+      <w:tr>
+        <w:tc>
+          <w:p>
+            <w:pPr>
+              <w:pStyle w:val="Compact"/>
+              <w:jc w:val="left"/>
+            </w:pPr>
+            <w:r>
+              <w:t xml:space="preserve">Low income category</w:t>
+            </w:r>
+          </w:p>
+        </w:tc>
+        <w:tc>
+          <w:p>
+            <w:pPr>
+              <w:pStyle w:val="Compact"/>
+              <w:jc w:val="right"/>
+            </w:pPr>
+            <w:r>
+              <w:t xml:space="preserve">7.648725</w:t>
+            </w:r>
+          </w:p>
+        </w:tc>
+      </w:tr>
+      <w:tr>
+        <w:tc>
+          <w:p>
+            <w:pPr>
+              <w:pStyle w:val="Compact"/>
+              <w:jc w:val="left"/>
+            </w:pPr>
+            <w:r>
+              <w:t xml:space="preserve">Lower middle income category</w:t>
+            </w:r>
+          </w:p>
+        </w:tc>
+        <w:tc>
+          <w:p>
+            <w:pPr>
+              <w:pStyle w:val="Compact"/>
+              <w:jc w:val="right"/>
+            </w:pPr>
+            <w:r>
+              <w:t xml:space="preserve">36.685552</w:t>
+            </w:r>
+          </w:p>
+        </w:tc>
+      </w:tr>
+      <w:tr>
+        <w:tc>
+          <w:p>
+            <w:pPr>
+              <w:pStyle w:val="Compact"/>
+              <w:jc w:val="left"/>
+            </w:pPr>
+            <w:r>
+              <w:t xml:space="preserve">Upper middle income category</w:t>
+            </w:r>
+          </w:p>
+        </w:tc>
+        <w:tc>
+          <w:p>
+            <w:pPr>
+              <w:pStyle w:val="Compact"/>
+              <w:jc w:val="right"/>
+            </w:pPr>
+            <w:r>
+              <w:t xml:space="preserve">49.291785</w:t>
+            </w:r>
+          </w:p>
+        </w:tc>
+      </w:tr>
+    </w:tbl>
+    <w:p/>
+    <w:p>
+      <w:pPr>
+        <w:pStyle w:val="TableCaption"/>
+      </w:pPr>
+      <w:r>
+        <w:t xml:space="preserve">Table 3.5: Residence Percentage of Participants.</w:t>
+      </w:r>
+    </w:p>
+    <w:tbl>
+      <w:tblPr>
+        <w:tblStyle w:val="Table"/>
+        <w:tblW w:type="pct" w:w="0.0"/>
+        <w:tblLook w:firstRow="1" w:lastRow="0" w:firstColumn="0" w:lastColumn="0" w:noHBand="0" w:noVBand="0" w:val="0020"/>
+        <w:tblCaption w:val="Table 3.5: Residence Percentage of Participants."/>
+      </w:tblPr>
+      <w:tblGrid/>
+      <w:tr>
+        <w:tc>
+          <w:p>
+            <w:pPr>
+              <w:pStyle w:val="Compact"/>
+              <w:jc w:val="left"/>
+            </w:pPr>
+            <w:r>
+              <w:t xml:space="preserve">residence</w:t>
+            </w:r>
+          </w:p>
+        </w:tc>
+        <w:tc>
+          <w:p>
+            <w:pPr>
+              <w:pStyle w:val="Compact"/>
+              <w:jc w:val="right"/>
+            </w:pPr>
+            <w:r>
+              <w:t xml:space="preserve">percent</w:t>
+            </w:r>
+          </w:p>
+        </w:tc>
+      </w:tr>
+      <w:tr>
+        <w:tc>
+          <w:p>
+            <w:pPr>
+              <w:pStyle w:val="Compact"/>
+              <w:jc w:val="left"/>
+            </w:pPr>
+            <w:r>
+              <w:t xml:space="preserve">A rural place / village</w:t>
+            </w:r>
+          </w:p>
+        </w:tc>
+        <w:tc>
+          <w:p>
+            <w:pPr>
+              <w:pStyle w:val="Compact"/>
+              <w:jc w:val="right"/>
+            </w:pPr>
+            <w:r>
+              <w:t xml:space="preserve">9.065156</w:t>
+            </w:r>
+          </w:p>
+        </w:tc>
+      </w:tr>
+      <w:tr>
+        <w:tc>
+          <w:p>
+            <w:pPr>
+              <w:pStyle w:val="Compact"/>
+              <w:jc w:val="left"/>
+            </w:pPr>
+            <w:r>
+              <w:t xml:space="preserve">A Sub-urban setting / urban slum</w:t>
+            </w:r>
+          </w:p>
+        </w:tc>
+        <w:tc>
+          <w:p>
+            <w:pPr>
+              <w:pStyle w:val="Compact"/>
+              <w:jc w:val="right"/>
+            </w:pPr>
+            <w:r>
+              <w:t xml:space="preserve">27.903683</w:t>
+            </w:r>
+          </w:p>
+        </w:tc>
+      </w:tr>
+      <w:tr>
+        <w:tc>
+          <w:p>
+            <w:pPr>
+              <w:pStyle w:val="Compact"/>
+              <w:jc w:val="left"/>
+            </w:pPr>
+            <w:r>
+              <w:t xml:space="preserve">An urban setting / city / town</w:t>
+            </w:r>
+          </w:p>
+        </w:tc>
+        <w:tc>
+          <w:p>
+            <w:pPr>
+              <w:pStyle w:val="Compact"/>
+              <w:jc w:val="right"/>
+            </w:pPr>
+            <w:r>
+              <w:t xml:space="preserve">63.031162</w:t>
+            </w:r>
+          </w:p>
+        </w:tc>
+      </w:tr>
+    </w:tbl>
+    <w:p/>
+    <w:p>
+      <w:pPr>
+        <w:pStyle w:val="TableCaption"/>
+      </w:pPr>
+      <w:r>
+        <w:t xml:space="preserve">Table 3.6: Source of information Percentage of Participants.</w:t>
+      </w:r>
+    </w:p>
+    <w:tbl>
+      <w:tblPr>
+        <w:tblStyle w:val="Table"/>
+        <w:tblW w:type="pct" w:w="0.0"/>
+        <w:tblLook w:firstRow="1" w:lastRow="0" w:firstColumn="0" w:lastColumn="0" w:noHBand="0" w:noVBand="0" w:val="0020"/>
+        <w:tblCaption w:val="Table 3.6: Source of information Percentage of Participants."/>
+      </w:tblPr>
+      <w:tblGrid/>
+      <w:tr>
+        <w:tc>
+          <w:p>
+            <w:pPr>
+              <w:pStyle w:val="Compact"/>
+              <w:jc w:val="left"/>
+            </w:pPr>
+            <w:r>
+              <w:t xml:space="preserve">trusted_source</w:t>
+            </w:r>
+          </w:p>
+        </w:tc>
+        <w:tc>
+          <w:p>
+            <w:pPr>
+              <w:pStyle w:val="Compact"/>
+              <w:jc w:val="right"/>
+            </w:pPr>
+            <w:r>
+              <w:t xml:space="preserve">percent</w:t>
+            </w:r>
+          </w:p>
+        </w:tc>
+      </w:tr>
+      <w:tr>
+        <w:tc>
+          <w:p>
+            <w:pPr>
+              <w:pStyle w:val="Compact"/>
+              <w:jc w:val="left"/>
+            </w:pPr>
+            <w:r>
+              <w:t xml:space="preserve">Family and friends</w:t>
+            </w:r>
+          </w:p>
+        </w:tc>
+        <w:tc>
+          <w:p>
+            <w:pPr>
+              <w:pStyle w:val="Compact"/>
+              <w:jc w:val="right"/>
+            </w:pPr>
+            <w:r>
+              <w:t xml:space="preserve">2.974504</w:t>
+            </w:r>
+          </w:p>
+        </w:tc>
+      </w:tr>
+      <w:tr>
+        <w:tc>
+          <w:p>
+            <w:pPr>
+              <w:pStyle w:val="Compact"/>
+              <w:jc w:val="left"/>
+            </w:pPr>
+            <w:r>
+              <w:t xml:space="preserve">Health personnel</w:t>
+            </w:r>
+          </w:p>
+        </w:tc>
+        <w:tc>
+          <w:p>
+            <w:pPr>
+              <w:pStyle w:val="Compact"/>
+              <w:jc w:val="right"/>
+            </w:pPr>
+            <w:r>
+              <w:t xml:space="preserve">33.569405</w:t>
+            </w:r>
+          </w:p>
+        </w:tc>
+      </w:tr>
+      <w:tr>
+        <w:tc>
+          <w:p>
+            <w:pPr>
+              <w:pStyle w:val="Compact"/>
+              <w:jc w:val="left"/>
+            </w:pPr>
+            <w:r>
+              <w:t xml:space="preserve">None of the above</w:t>
+            </w:r>
+          </w:p>
+        </w:tc>
+        <w:tc>
+          <w:p>
+            <w:pPr>
+              <w:pStyle w:val="Compact"/>
+              <w:jc w:val="right"/>
+            </w:pPr>
+            <w:r>
+              <w:t xml:space="preserve">4.532578</w:t>
+            </w:r>
+          </w:p>
+        </w:tc>
+      </w:tr>
+      <w:tr>
+        <w:tc>
+          <w:p>
+            <w:pPr>
+              <w:pStyle w:val="Compact"/>
+              <w:jc w:val="left"/>
+            </w:pPr>
+            <w:r>
+              <w:t xml:space="preserve">Other</w:t>
+            </w:r>
+          </w:p>
+        </w:tc>
+        <w:tc>
+          <w:p>
+            <w:pPr>
+              <w:pStyle w:val="Compact"/>
+              <w:jc w:val="right"/>
+            </w:pPr>
+            <w:r>
+              <w:t xml:space="preserve">4.532578</w:t>
+            </w:r>
+          </w:p>
+        </w:tc>
+      </w:tr>
+      <w:tr>
+        <w:tc>
+          <w:p>
+            <w:pPr>
+              <w:pStyle w:val="Compact"/>
+              <w:jc w:val="left"/>
+            </w:pPr>
+            <w:r>
+              <w:t xml:space="preserve">Radio / TV</w:t>
+            </w:r>
+          </w:p>
+        </w:tc>
+        <w:tc>
+          <w:p>
+            <w:pPr>
+              <w:pStyle w:val="Compact"/>
+              <w:jc w:val="right"/>
+            </w:pPr>
+            <w:r>
+              <w:t xml:space="preserve">30.736544</w:t>
+            </w:r>
+          </w:p>
+        </w:tc>
+      </w:tr>
+      <w:tr>
+        <w:tc>
+          <w:p>
+            <w:pPr>
+              <w:pStyle w:val="Compact"/>
+              <w:jc w:val="left"/>
+            </w:pPr>
+            <w:r>
+              <w:t xml:space="preserve">Religious authorities (Pastor, Priest, Imam, etc)</w:t>
+            </w:r>
+          </w:p>
+        </w:tc>
+        <w:tc>
+          <w:p>
+            <w:pPr>
+              <w:pStyle w:val="Compact"/>
+              <w:jc w:val="right"/>
+            </w:pPr>
+            <w:r>
+              <w:t xml:space="preserve">2.266289</w:t>
+            </w:r>
+          </w:p>
+        </w:tc>
+      </w:tr>
+      <w:tr>
+        <w:tc>
+          <w:p>
+            <w:pPr>
+              <w:pStyle w:val="Compact"/>
+              <w:jc w:val="left"/>
+            </w:pPr>
+            <w:r>
+              <w:t xml:space="preserve">Social Media (WhatsApp, Facebook, Twitter, etc)</w:t>
+            </w:r>
+          </w:p>
+        </w:tc>
+        <w:tc>
+          <w:p>
+            <w:pPr>
+              <w:pStyle w:val="Compact"/>
+              <w:jc w:val="right"/>
+            </w:pPr>
+            <w:r>
+              <w:t xml:space="preserve">21.388102</w:t>
+            </w:r>
+          </w:p>
+        </w:tc>
+      </w:tr>
+    </w:tbl>
+    <w:p/>
+    <w:p>
+      <w:pPr>
+        <w:pStyle w:val="TableCaption"/>
+      </w:pPr>
+      <w:r>
+        <w:t xml:space="preserve">Table 3.7: Percentage of Participants working from home or not.</w:t>
+      </w:r>
+    </w:p>
+    <w:tbl>
+      <w:tblPr>
+        <w:tblStyle w:val="Table"/>
+        <w:tblW w:type="pct" w:w="0.0"/>
+        <w:tblLook w:firstRow="1" w:lastRow="0" w:firstColumn="0" w:lastColumn="0" w:noHBand="0" w:noVBand="0" w:val="0020"/>
+        <w:tblCaption w:val="Table 3.7: Percentage of Participants working from home or not."/>
+      </w:tblPr>
+      <w:tblGrid/>
+      <w:tr>
+        <w:tc>
+          <w:p>
+            <w:pPr>
+              <w:pStyle w:val="Compact"/>
+              <w:jc w:val="left"/>
+            </w:pPr>
+            <w:r>
+              <w:t xml:space="preserve">work_from_home</w:t>
+            </w:r>
+          </w:p>
+        </w:tc>
+        <w:tc>
+          <w:p>
+            <w:pPr>
+              <w:pStyle w:val="Compact"/>
+              <w:jc w:val="right"/>
+            </w:pPr>
+            <w:r>
+              <w:t xml:space="preserve">percent</w:t>
+            </w:r>
+          </w:p>
+        </w:tc>
+      </w:tr>
+      <w:tr>
+        <w:tc>
+          <w:p>
+            <w:pPr>
+              <w:pStyle w:val="Compact"/>
+              <w:jc w:val="left"/>
+            </w:pPr>
+            <w:r>
+              <w:t xml:space="preserve">No</w:t>
+            </w:r>
+          </w:p>
+        </w:tc>
+        <w:tc>
+          <w:p>
+            <w:pPr>
+              <w:pStyle w:val="Compact"/>
+              <w:jc w:val="right"/>
+            </w:pPr>
+            <w:r>
+              <w:t xml:space="preserve">49.15014</w:t>
+            </w:r>
+          </w:p>
+        </w:tc>
+      </w:tr>
+      <w:tr>
+        <w:tc>
+          <w:p>
+            <w:pPr>
+              <w:pStyle w:val="Compact"/>
+              <w:jc w:val="left"/>
+            </w:pPr>
+            <w:r>
+              <w:t xml:space="preserve">Yes</w:t>
+            </w:r>
+          </w:p>
+        </w:tc>
+        <w:tc>
+          <w:p>
+            <w:pPr>
+              <w:pStyle w:val="Compact"/>
+              <w:jc w:val="right"/>
+            </w:pPr>
+            <w:r>
+              <w:t xml:space="preserve">50.84986</w:t>
+            </w:r>
+          </w:p>
+        </w:tc>
+      </w:tr>
+    </w:tbl>
+    <w:p/>
+    <w:p>
+      <w:pPr>
+        <w:pStyle w:val="TableCaption"/>
+      </w:pPr>
+      <w:r>
+        <w:t xml:space="preserve">Table 3.8: Percentage of Participants quarantined or not at some stage.</w:t>
+      </w:r>
+    </w:p>
+    <w:tbl>
+      <w:tblPr>
+        <w:tblStyle w:val="Table"/>
+        <w:tblW w:type="pct" w:w="0.0"/>
+        <w:tblLook w:firstRow="1" w:lastRow="0" w:firstColumn="0" w:lastColumn="0" w:noHBand="0" w:noVBand="0" w:val="0020"/>
+        <w:tblCaption w:val="Table 3.8: Percentage of Participants quarantined or not at some stage."/>
+      </w:tblPr>
+      <w:tblGrid/>
+      <w:tr>
+        <w:tc>
+          <w:p>
+            <w:pPr>
+              <w:pStyle w:val="Compact"/>
+              <w:jc w:val="left"/>
+            </w:pPr>
+            <w:r>
+              <w:t xml:space="preserve">quarantined_or_not</w:t>
+            </w:r>
+          </w:p>
+        </w:tc>
+        <w:tc>
+          <w:p>
+            <w:pPr>
+              <w:pStyle w:val="Compact"/>
+              <w:jc w:val="right"/>
+            </w:pPr>
+            <w:r>
+              <w:t xml:space="preserve">percent</w:t>
+            </w:r>
+          </w:p>
+        </w:tc>
+      </w:tr>
+      <w:tr>
+        <w:tc>
+          <w:p>
+            <w:pPr>
+              <w:pStyle w:val="Compact"/>
+              <w:jc w:val="left"/>
+            </w:pPr>
+            <w:r>
+              <w:t xml:space="preserve">No</w:t>
+            </w:r>
+          </w:p>
+        </w:tc>
+        <w:tc>
+          <w:p>
+            <w:pPr>
+              <w:pStyle w:val="Compact"/>
+              <w:jc w:val="right"/>
+            </w:pPr>
+            <w:r>
+              <w:t xml:space="preserve">42.35127</w:t>
+            </w:r>
+          </w:p>
+        </w:tc>
+      </w:tr>
+      <w:tr>
+        <w:tc>
+          <w:p>
+            <w:pPr>
+              <w:pStyle w:val="Compact"/>
+              <w:jc w:val="left"/>
+            </w:pPr>
+            <w:r>
+              <w:t xml:space="preserve">Yes</w:t>
+            </w:r>
+          </w:p>
+        </w:tc>
+        <w:tc>
+          <w:p>
+            <w:pPr>
+              <w:pStyle w:val="Compact"/>
+              <w:jc w:val="right"/>
+            </w:pPr>
+            <w:r>
+              <w:t xml:space="preserve">57.64873</w:t>
+            </w:r>
+          </w:p>
+        </w:tc>
+      </w:tr>
+    </w:tbl>
+    <w:p/>
+    <w:p>
+      <w:pPr>
+        <w:pStyle w:val="TableCaption"/>
+      </w:pPr>
+      <w:r>
+        <w:t xml:space="preserve">Table 3.9: Percentage of covid test status of the participants.</w:t>
+      </w:r>
+    </w:p>
+    <w:tbl>
+      <w:tblPr>
+        <w:tblStyle w:val="Table"/>
+        <w:tblW w:type="pct" w:w="0.0"/>
+        <w:tblLook w:firstRow="1" w:lastRow="0" w:firstColumn="0" w:lastColumn="0" w:noHBand="0" w:noVBand="0" w:val="0020"/>
+        <w:tblCaption w:val="Table 3.9: Percentage of covid test status of the participants."/>
+      </w:tblPr>
+      <w:tblGrid/>
+      <w:tr>
+        <w:tc>
+          <w:p>
+            <w:pPr>
+              <w:pStyle w:val="Compact"/>
+              <w:jc w:val="left"/>
+            </w:pPr>
+            <w:r>
+              <w:t xml:space="preserve">infection_status_info</w:t>
+            </w:r>
+          </w:p>
+        </w:tc>
+        <w:tc>
+          <w:p>
+            <w:pPr>
+              <w:pStyle w:val="Compact"/>
+              <w:jc w:val="right"/>
+            </w:pPr>
+            <w:r>
+              <w:t xml:space="preserve">percent</w:t>
+            </w:r>
+          </w:p>
+        </w:tc>
+      </w:tr>
+      <w:tr>
+        <w:tc>
+          <w:p>
+            <w:pPr>
+              <w:pStyle w:val="Compact"/>
+              <w:jc w:val="left"/>
+            </w:pPr>
+            <w:r>
+              <w:t xml:space="preserve">I was not tested / I don’t know my test results</w:t>
+            </w:r>
+          </w:p>
+        </w:tc>
+        <w:tc>
+          <w:p>
+            <w:pPr>
+              <w:pStyle w:val="Compact"/>
+              <w:jc w:val="right"/>
+            </w:pPr>
+            <w:r>
+              <w:t xml:space="preserve">63.031162</w:t>
+            </w:r>
+          </w:p>
+        </w:tc>
+      </w:tr>
+      <w:tr>
+        <w:tc>
+          <w:p>
+            <w:pPr>
+              <w:pStyle w:val="Compact"/>
+              <w:jc w:val="left"/>
+            </w:pPr>
+            <w:r>
+              <w:t xml:space="preserve">I was tested negative</w:t>
+            </w:r>
+          </w:p>
+        </w:tc>
+        <w:tc>
+          <w:p>
+            <w:pPr>
+              <w:pStyle w:val="Compact"/>
+              <w:jc w:val="right"/>
+            </w:pPr>
+            <w:r>
+              <w:t xml:space="preserve">27.903683</w:t>
+            </w:r>
+          </w:p>
+        </w:tc>
+      </w:tr>
+      <w:tr>
+        <w:tc>
+          <w:p>
+            <w:pPr>
+              <w:pStyle w:val="Compact"/>
+              <w:jc w:val="left"/>
+            </w:pPr>
+            <w:r>
+              <w:t xml:space="preserve">I was tested positive</w:t>
+            </w:r>
+          </w:p>
+        </w:tc>
+        <w:tc>
+          <w:p>
+            <w:pPr>
+              <w:pStyle w:val="Compact"/>
+              <w:jc w:val="right"/>
+            </w:pPr>
+            <w:r>
+              <w:t xml:space="preserve">9.065156</w:t>
+            </w:r>
+          </w:p>
+        </w:tc>
+      </w:tr>
+    </w:tbl>
+    <w:p/>
+    <w:p>
+      <w:pPr>
+        <w:pStyle w:val="TableCaption"/>
+      </w:pPr>
+      <w:r>
+        <w:t xml:space="preserve">Table 3.10: Percentage of participants’ worry level about (re)infection with COVID-19.</w:t>
+      </w:r>
+    </w:p>
+    <w:tbl>
+      <w:tblPr>
+        <w:tblStyle w:val="Table"/>
+        <w:tblW w:type="pct" w:w="0.0"/>
+        <w:tblLook w:firstRow="1" w:lastRow="0" w:firstColumn="0" w:lastColumn="0" w:noHBand="0" w:noVBand="0" w:val="0020"/>
+        <w:tblCaption w:val="Table 3.10: Percentage of participants’ worry level about (re)infection with COVID-19."/>
+      </w:tblPr>
+      <w:tblGrid/>
+      <w:tr>
+        <w:tc>
+          <w:p>
+            <w:pPr>
+              <w:pStyle w:val="Compact"/>
+              <w:jc w:val="left"/>
+            </w:pPr>
+            <w:r>
+              <w:t xml:space="preserve">worry_level</w:t>
+            </w:r>
+          </w:p>
+        </w:tc>
+        <w:tc>
+          <w:p>
+            <w:pPr>
+              <w:pStyle w:val="Compact"/>
+              <w:jc w:val="right"/>
+            </w:pPr>
+            <w:r>
+              <w:t xml:space="preserve">percent</w:t>
+            </w:r>
+          </w:p>
+        </w:tc>
+      </w:tr>
+      <w:tr>
+        <w:tc>
+          <w:p>
+            <w:pPr>
+              <w:pStyle w:val="Compact"/>
+              <w:jc w:val="left"/>
+            </w:pPr>
+            <w:r>
+              <w:t xml:space="preserve">1=Not at all worried</w:t>
+            </w:r>
+          </w:p>
+        </w:tc>
+        <w:tc>
+          <w:p>
+            <w:pPr>
+              <w:pStyle w:val="Compact"/>
+              <w:jc w:val="right"/>
+            </w:pPr>
+            <w:r>
+              <w:t xml:space="preserve">17.705382</w:t>
+            </w:r>
+          </w:p>
+        </w:tc>
+      </w:tr>
+      <w:tr>
+        <w:tc>
+          <w:p>
+            <w:pPr>
+              <w:pStyle w:val="Compact"/>
+              <w:jc w:val="left"/>
+            </w:pPr>
+            <w:r>
+              <w:t xml:space="preserve">2=A little worried</w:t>
+            </w:r>
+          </w:p>
+        </w:tc>
+        <w:tc>
+          <w:p>
+            <w:pPr>
+              <w:pStyle w:val="Compact"/>
+              <w:jc w:val="right"/>
+            </w:pPr>
+            <w:r>
+              <w:t xml:space="preserve">36.260623</w:t>
+            </w:r>
+          </w:p>
+        </w:tc>
+      </w:tr>
+      <w:tr>
+        <w:tc>
+          <w:p>
+            <w:pPr>
+              <w:pStyle w:val="Compact"/>
+              <w:jc w:val="left"/>
+            </w:pPr>
+            <w:r>
+              <w:t xml:space="preserve">3=Moderately worried</w:t>
+            </w:r>
+          </w:p>
+        </w:tc>
+        <w:tc>
+          <w:p>
+            <w:pPr>
+              <w:pStyle w:val="Compact"/>
+              <w:jc w:val="right"/>
+            </w:pPr>
+            <w:r>
+              <w:t xml:space="preserve">32.577904</w:t>
+            </w:r>
+          </w:p>
+        </w:tc>
+      </w:tr>
+      <w:tr>
+        <w:tc>
+          <w:p>
+            <w:pPr>
+              <w:pStyle w:val="Compact"/>
+              <w:jc w:val="left"/>
+            </w:pPr>
+            <w:r>
+              <w:t xml:space="preserve">4=Very worried</w:t>
+            </w:r>
+          </w:p>
+        </w:tc>
+        <w:tc>
+          <w:p>
+            <w:pPr>
+              <w:pStyle w:val="Compact"/>
+              <w:jc w:val="right"/>
+            </w:pPr>
+            <w:r>
+              <w:t xml:space="preserve">10.906516</w:t>
+            </w:r>
+          </w:p>
+        </w:tc>
+      </w:tr>
+      <w:tr>
+        <w:tc>
+          <w:p>
+            <w:pPr>
+              <w:pStyle w:val="Compact"/>
+              <w:jc w:val="left"/>
+            </w:pPr>
+            <w:r>
+              <w:t xml:space="preserve">5=Extremely worried</w:t>
+            </w:r>
+          </w:p>
+        </w:tc>
+        <w:tc>
+          <w:p>
+            <w:pPr>
+              <w:pStyle w:val="Compact"/>
+              <w:jc w:val="right"/>
+            </w:pPr>
+            <w:r>
+              <w:t xml:space="preserve">2.549575</w:t>
+            </w:r>
+          </w:p>
+        </w:tc>
+      </w:tr>
+    </w:tbl>
+    <w:p/>
+    <w:p>
+      <w:pPr>
+        <w:pStyle w:val="TableCaption"/>
+      </w:pPr>
+      <w:r>
+        <w:t xml:space="preserve">Table 3.11: Percentage of participants’ history of chronic disease</w:t>
+      </w:r>
+    </w:p>
+    <w:tbl>
+      <w:tblPr>
+        <w:tblStyle w:val="Table"/>
+        <w:tblW w:type="pct" w:w="5000.0"/>
+        <w:tblLook w:firstRow="1" w:lastRow="0" w:firstColumn="0" w:lastColumn="0" w:noHBand="0" w:noVBand="0" w:val="0020"/>
+        <w:tblCaption w:val="Table 3.11: Percentage of participants’ history of chronic disease"/>
+      </w:tblPr>
+      <w:tblGrid>
+        <w:gridCol w:w="7294"/>
+        <w:gridCol w:w="625"/>
+      </w:tblGrid>
+      <w:tr>
+        <w:tc>
+          <w:p>
+            <w:pPr>
+              <w:pStyle w:val="Compact"/>
+              <w:jc w:val="left"/>
+            </w:pPr>
+            <w:r>
+              <w:t xml:space="preserve">Do.you.have.any.of.the.following.chronic.underlying.diseases…many.answers.possible…None.of.the.above</w:t>
+            </w:r>
+          </w:p>
+        </w:tc>
+        <w:tc>
+          <w:p>
+            <w:pPr>
+              <w:pStyle w:val="Compact"/>
+              <w:jc w:val="right"/>
+            </w:pPr>
+            <w:r>
+              <w:t xml:space="preserve">percent</w:t>
+            </w:r>
+          </w:p>
+        </w:tc>
+      </w:tr>
+      <w:tr>
+        <w:tc>
+          <w:p>
+            <w:pPr>
+              <w:pStyle w:val="Compact"/>
+              <w:jc w:val="left"/>
+            </w:pPr>
+            <w:r>
+              <w:t xml:space="preserve">I dont have #any_of_the_previously_mentioned Disease</w:t>
+            </w:r>
+          </w:p>
+        </w:tc>
+        <w:tc>
+          <w:p>
+            <w:pPr>
+              <w:pStyle w:val="Compact"/>
+              <w:jc w:val="right"/>
+            </w:pPr>
+            <w:r>
+              <w:t xml:space="preserve">78.47025</w:t>
+            </w:r>
+          </w:p>
+        </w:tc>
+      </w:tr>
+      <w:tr>
+        <w:tc>
+          <w:p>
+            <w:pPr>
+              <w:pStyle w:val="Compact"/>
+              <w:jc w:val="left"/>
+            </w:pPr>
+            <w:r>
+              <w:t xml:space="preserve">X- I have #at_least_one_previously_mentioned Disease</w:t>
+            </w:r>
+          </w:p>
+        </w:tc>
+        <w:tc>
+          <w:p>
+            <w:pPr>
+              <w:pStyle w:val="Compact"/>
+              <w:jc w:val="right"/>
+            </w:pPr>
+            <w:r>
+              <w:t xml:space="preserve">21.52974</w:t>
+            </w:r>
+          </w:p>
+        </w:tc>
+      </w:tr>
+    </w:tbl>
+    <w:p>
+      <w:pPr>
+        <w:pStyle w:val="BodyText"/>
       </w:pPr>
       <w:r>
         <w:rPr>
           <w:iCs/>
           <w:i/>
         </w:rPr>
-        <w:t xml:space="preserve">Use a combination of text/tables/figures to explore and describe your data. You should produce plots or tables or other summary quantities for the most interesting/important quantities in your data. Depending on the total number of variables in your dataset, explore all or some of the others. FIgures produced here might be histograms or density plots, correlation plots, etc. Tables might summarize your data.</w:t>
+        <w:t xml:space="preserve">Continue by creating plots or tables of the outcome(s) of interest and the predictor/exposure/input variables you are most interested in. If your dataset is small, you can do that for all variables. Plots produced here can be scatterplots, boxplots, violinplots, etc. Tables can be simple 2x2 tables or larger ones.</w:t>
       </w:r>
     </w:p>
     <w:p>
@@ -722,81 +2377,49 @@
           <w:iCs/>
           <w:i/>
         </w:rPr>
-        <w:t xml:space="preserve">Continue by creating plots or tables of the outcome(s) of interest and the predictor/exposure/input variables you are most interested in. If your dataset is small, you can do that for all variables. Plots produced here can be scatterplots, boxplots, violinplots, etc. Tables can be simple 2x2 tables or larger ones.</w:t>
-      </w:r>
-    </w:p>
-    <w:p>
-      <w:pPr>
-        <w:pStyle w:val="BodyText"/>
-      </w:pPr>
+        <w:t xml:space="preserve">To get some further insight into your data, if reasonable you could compute simple statistics (e.g. t-tests, simple regression model with 1 predictor, etc.) to look for associations between your outcome(s) and each individual predictor variable. Though note that unless you pre-specified the outcome and main exposure, any</w:t>
+      </w:r>
       <w:r>
         <w:rPr>
           <w:iCs/>
           <w:i/>
         </w:rPr>
-        <w:t xml:space="preserve">To get some further insight into your data, if reasonable you could compute simple statistics (e.g. t-tests, simple regression model with 1 predictor, etc.) to look for associations between your outcome(s) and each individual predictor variable. Though note that unless you pre-specified the outcome and main exposure, any</w:t>
+        <w:t xml:space="preserve"> </w:t>
       </w:r>
       <w:r>
         <w:rPr>
           <w:iCs/>
           <w:i/>
         </w:rPr>
-        <w:t xml:space="preserve"> </w:t>
+        <w:t xml:space="preserve">“</w:t>
       </w:r>
       <w:r>
         <w:rPr>
           <w:iCs/>
           <w:i/>
         </w:rPr>
-        <w:t xml:space="preserve">“</w:t>
+        <w:t xml:space="preserve">p&lt;0.05 means statistical significance</w:t>
       </w:r>
       <w:r>
         <w:rPr>
           <w:iCs/>
           <w:i/>
         </w:rPr>
-        <w:t xml:space="preserve">p&lt;0.05 means statistical significance</w:t>
+        <w:t xml:space="preserve">”</w:t>
       </w:r>
       <w:r>
         <w:rPr>
           <w:iCs/>
           <w:i/>
         </w:rPr>
-        <w:t xml:space="preserve">”</w:t>
+        <w:t xml:space="preserve"> </w:t>
       </w:r>
       <w:r>
         <w:rPr>
           <w:iCs/>
           <w:i/>
         </w:rPr>
-        <w:t xml:space="preserve"> </w:t>
-      </w:r>
-      <w:r>
-        <w:rPr>
-          <w:iCs/>
-          <w:i/>
-        </w:rPr>
         <w:t xml:space="preserve">interpretation is not valid.</w:t>
-      </w:r>
-    </w:p>
-    <w:p>
-      <w:pPr>
-        <w:pStyle w:val="BodyText"/>
-      </w:pPr>
-      <w:r>
-        <w:t xml:space="preserve">Table</w:t>
-      </w:r>
-      <w:r>
-        <w:t xml:space="preserve"> </w:t>
-      </w:r>
-      <w:r>
-        <w:t xml:space="preserve">??</w:t>
-      </w:r>
-      <w:r>
-        <w:t xml:space="preserve"> </w:t>
-      </w:r>
-      <w:r>
-        <w:t xml:space="preserve">shows a table summarizing the data.</w:t>
       </w:r>
     </w:p>
     <w:bookmarkEnd w:id="27"/>

</xml_diff>

<commit_message>
Updated after Dawson's eval!
</commit_message>
<xml_diff>
--- a/products/manuscript/Manuscript.docx
+++ b/products/manuscript/Manuscript.docx
@@ -149,7 +149,7 @@
         <w:pStyle w:val="Date"/>
       </w:pPr>
       <w:r>
-        <w:t xml:space="preserve">2021-11-12</w:t>
+        <w:t xml:space="preserve">2021-12-03</w:t>
       </w:r>
     </w:p>
     <w:bookmarkStart w:id="20" w:name="summaryabstract"/>
@@ -175,7 +175,119 @@
         <w:pStyle w:val="FirstParagraph"/>
       </w:pPr>
       <w:r>
-        <w:t xml:space="preserve">I’ll write it later.,</w:t>
+        <w:rPr>
+          <w:bCs/>
+          <w:b/>
+        </w:rPr>
+        <w:t xml:space="preserve">Objective:</w:t>
+      </w:r>
+      <w:r>
+        <w:t xml:space="preserve"> </w:t>
+      </w:r>
+      <w:r>
+        <w:t xml:space="preserve">The COVID-19 testing situation in Bangladesh was controlled with various social measures. Much of the information covered in the media and in studies focused on the public health and economic aspects of the pandemic. This study aimed to explore the testing decision influences of adult people, which is important especially in an young society categorised as low income or middle income due to the limits of economic and healthcare resources.</w:t>
+      </w:r>
+    </w:p>
+    <w:p>
+      <w:pPr>
+        <w:pStyle w:val="BodyText"/>
+      </w:pPr>
+      <w:r>
+        <w:rPr>
+          <w:bCs/>
+          <w:b/>
+        </w:rPr>
+        <w:t xml:space="preserve">Setting:</w:t>
+      </w:r>
+      <w:r>
+        <w:t xml:space="preserve"> </w:t>
+      </w:r>
+      <w:r>
+        <w:t xml:space="preserve">The impact of COVID-19 on adult persons in Bangladesh, an online survey, taken across the six regions of the country.</w:t>
+      </w:r>
+    </w:p>
+    <w:p>
+      <w:pPr>
+        <w:pStyle w:val="BodyText"/>
+      </w:pPr>
+      <w:r>
+        <w:rPr>
+          <w:bCs/>
+          <w:b/>
+        </w:rPr>
+        <w:t xml:space="preserve">Participants:</w:t>
+      </w:r>
+      <w:r>
+        <w:t xml:space="preserve"> </w:t>
+      </w:r>
+      <w:r>
+        <w:t xml:space="preserve">Total 759 adults (median age 45 years, interquartile range 33-57 years, range 18-93 years), participated in the study. COVID-19 testing/infection status was assessed by self-report.</w:t>
+      </w:r>
+    </w:p>
+    <w:p>
+      <w:pPr>
+        <w:pStyle w:val="BodyText"/>
+      </w:pPr>
+      <w:r>
+        <w:rPr>
+          <w:bCs/>
+          <w:b/>
+        </w:rPr>
+        <w:t xml:space="preserve">Outcome measures:</w:t>
+      </w:r>
+      <w:r>
+        <w:t xml:space="preserve"> </w:t>
+      </w:r>
+      <w:r>
+        <w:t xml:space="preserve">The analysis focused on the the knowledge of young adults of their infection status based on testing during the pandemic using logistic regression analysis.</w:t>
+      </w:r>
+    </w:p>
+    <w:p>
+      <w:pPr>
+        <w:pStyle w:val="BodyText"/>
+      </w:pPr>
+      <w:r>
+        <w:rPr>
+          <w:iCs/>
+          <w:i/>
+        </w:rPr>
+        <w:t xml:space="preserve">Results:</w:t>
+      </w:r>
+    </w:p>
+    <w:p>
+      <w:pPr>
+        <w:pStyle w:val="BodyText"/>
+      </w:pPr>
+      <w:r>
+        <w:rPr>
+          <w:bCs/>
+          <w:b/>
+        </w:rPr>
+        <w:t xml:space="preserve">Conclusion:</w:t>
+      </w:r>
+      <w:r>
+        <w:t xml:space="preserve"> </w:t>
+      </w:r>
+      <w:r>
+        <w:t xml:space="preserve">Observing the status of the infection knowledge of the adult population is important for introducing policies that can improve their decision on testing.</w:t>
+      </w:r>
+    </w:p>
+    <w:p>
+      <w:pPr>
+        <w:pStyle w:val="BodyText"/>
+      </w:pPr>
+      <w:r>
+        <w:rPr>
+          <w:bCs/>
+          <w:b/>
+        </w:rPr>
+        <w:t xml:space="preserve">Keywords:</w:t>
+      </w:r>
+      <w:r>
+        <w:t xml:space="preserve"> </w:t>
+      </w:r>
+      <w:r>
+        <w:t xml:space="preserve">COVID-19; public health; social medicine.</w:t>
       </w:r>
     </w:p>
     <w:bookmarkEnd w:id="20"/>
@@ -5326,11 +5438,19 @@
         <w:pStyle w:val="FirstParagraph"/>
       </w:pPr>
       <w:r>
-        <w:rPr>
-          <w:iCs/>
-          <w:i/>
-        </w:rPr>
-        <w:t xml:space="preserve">Discuss what you perceive as strengths and limitations of your analysis.</w:t>
+        <w:t xml:space="preserve">Our study respondents cannot be considered representative of the general population in the study country, since respondents needed to have had access to the internet to participate in the online survey. Moreover, self-reports, including the outcome variable COVID-19 testing, may be influenced by recall bias and social desirability. We also have no information on the type of test used for COVID-19 testing, limiting the accuracy and authenticity of the test results. Some variables, such as COVID-19 symptoms, previous use of health care services, obesity, and smoking, that have been found affecting COVID-19 testing uptake</w:t>
+      </w:r>
+      <w:r>
+        <w:t xml:space="preserve"> </w:t>
+      </w:r>
+      <w:r>
+        <w:t xml:space="preserve">(Chadeau-Hyam et al., 2020)</w:t>
+      </w:r>
+      <w:r>
+        <w:t xml:space="preserve"> </w:t>
+      </w:r>
+      <w:r>
+        <w:t xml:space="preserve">were not assessed in this survey and should be included in future studies.</w:t>
       </w:r>
     </w:p>
     <w:bookmarkEnd w:id="31"/>
@@ -5357,11 +5477,7 @@
         <w:pStyle w:val="FirstParagraph"/>
       </w:pPr>
       <w:r>
-        <w:rPr>
-          <w:iCs/>
-          <w:i/>
-        </w:rPr>
-        <w:t xml:space="preserve">What are the main take-home messages?</w:t>
+        <w:t xml:space="preserve">This study among adults across Bangladesh reported a high prevalence of COVID-19 testing. Factors associated with COVID-19 testing included some predisposing factors (residing , postgraduate education, having at least one chronic condition) and enabling/disabling factors (urban residence, higher perceived economic status, being a student or worker in the health care sector, and moderate or severe psychological distress). Identified predisposing and enabling or disabling factors can be used to design programmes to improve COVID-19 testing uptake. Access to testing needs to be increased for persons living in Bangladesh and similar resource poor settings. In addition, COVID-19 testing programs need to target persons of lower economic status and of lower education level who currently less tested but most at risk for COVID-19 infection.</w:t>
       </w:r>
     </w:p>
     <w:bookmarkEnd w:id="32"/>

</xml_diff>